<commit_message>
SRS Dokument punkt 1.1 und 1.2
</commit_message>
<xml_diff>
--- a/SRS_Redesin_RZ-Webseite.docx
+++ b/SRS_Redesin_RZ-Webseite.docx
@@ -176,8 +176,13 @@
       <w:r>
         <w:t xml:space="preserve"> (</w:t>
       </w:r>
-      <w:r>
-        <w:t>M.Sc.</w:t>
+      <w:proofErr w:type="spellStart"/>
+      <w:r>
+        <w:t>M.Sc</w:t>
+      </w:r>
+      <w:proofErr w:type="spellEnd"/>
+      <w:r>
+        <w:t>.</w:t>
       </w:r>
       <w:r>
         <w:t>)</w:t>
@@ -219,11 +224,19 @@
           <w:rFonts w:ascii="Frutiger Next LT W1G" w:hAnsi="Frutiger Next LT W1G"/>
         </w:rPr>
       </w:pPr>
+      <w:proofErr w:type="spellStart"/>
       <w:r>
         <w:rPr>
           <w:rFonts w:ascii="Frutiger Next LT W1G" w:hAnsi="Frutiger Next LT W1G"/>
         </w:rPr>
-        <w:t>Redesign RZ-Webseite</w:t>
+        <w:t>Redesign</w:t>
+      </w:r>
+      <w:proofErr w:type="spellEnd"/>
+      <w:r>
+        <w:rPr>
+          <w:rFonts w:ascii="Frutiger Next LT W1G" w:hAnsi="Frutiger Next LT W1G"/>
+        </w:rPr>
+        <w:t xml:space="preserve"> RZ-Webseite</w:t>
       </w:r>
     </w:p>
     <w:p>
@@ -268,12 +281,7 @@
         <w:t>Autor</w:t>
       </w:r>
       <w:r>
-        <w:t xml:space="preserve">en: Huth, Häring, Bauer, </w:t>
-      </w:r>
-      <w:bookmarkStart w:id="0" w:name="_GoBack"/>
-      <w:bookmarkEnd w:id="0"/>
-      <w:r>
-        <w:t>Vogl</w:t>
+        <w:t>en: Huth, Häring, Bauer, Vogl</w:t>
       </w:r>
     </w:p>
     <w:p>
@@ -303,7 +311,15 @@
         <w:t>2</w:t>
       </w:r>
       <w:r>
-        <w:t>. Semester M.Sc.</w:t>
+        <w:t xml:space="preserve">. Semester </w:t>
+      </w:r>
+      <w:proofErr w:type="spellStart"/>
+      <w:r>
+        <w:t>M.Sc</w:t>
+      </w:r>
+      <w:proofErr w:type="spellEnd"/>
+      <w:r>
+        <w:t>.</w:t>
       </w:r>
     </w:p>
     <w:p>
@@ -358,19 +374,55 @@
         <w:rPr>
           <w:lang w:val="fr-FR"/>
         </w:rPr>
-        <w:t>ail: [E</w:t>
-      </w:r>
+        <w:t>ail: [</w:t>
+      </w:r>
+      <w:proofErr w:type="spellStart"/>
       <w:r>
         <w:rPr>
           <w:lang w:val="fr-FR"/>
         </w:rPr>
+        <w:t>E</w:t>
+      </w:r>
+      <w:r>
+        <w:rPr>
+          <w:lang w:val="fr-FR"/>
+        </w:rPr>
         <w:t>-M</w:t>
       </w:r>
       <w:r>
         <w:rPr>
           <w:lang w:val="fr-FR"/>
         </w:rPr>
-        <w:t>ailadresse (z.B.: max.mustermann@stud.uni-regensburg.de</w:t>
+        <w:t>ailadresse</w:t>
+      </w:r>
+      <w:proofErr w:type="spellEnd"/>
+      <w:r>
+        <w:rPr>
+          <w:lang w:val="fr-FR"/>
+        </w:rPr>
+        <w:t xml:space="preserve"> (</w:t>
+      </w:r>
+      <w:proofErr w:type="spellStart"/>
+      <w:proofErr w:type="gramStart"/>
+      <w:r>
+        <w:rPr>
+          <w:lang w:val="fr-FR"/>
+        </w:rPr>
+        <w:t>z.B</w:t>
+      </w:r>
+      <w:proofErr w:type="spellEnd"/>
+      <w:r>
+        <w:rPr>
+          <w:lang w:val="fr-FR"/>
+        </w:rPr>
+        <w:t>.:</w:t>
+      </w:r>
+      <w:proofErr w:type="gramEnd"/>
+      <w:r>
+        <w:rPr>
+          <w:lang w:val="fr-FR"/>
+        </w:rPr>
+        <w:t xml:space="preserve"> max.mustermann@stud.uni-regensburg.de</w:t>
       </w:r>
       <w:r>
         <w:rPr>
@@ -3375,13 +3427,26 @@
         <w:t>st an Ihre Bedürfnisse anpassen bzw. erweitern. Für die Dokumentation bestimmter Anforderungen können Sie gerne auf etablierte Methoden zurückgr</w:t>
       </w:r>
       <w:r>
-        <w:t>eifen (z.B. Personas, Szenarien</w:t>
+        <w:t xml:space="preserve">eifen (z.B. </w:t>
+      </w:r>
+      <w:proofErr w:type="spellStart"/>
+      <w:r>
+        <w:t>Personas</w:t>
+      </w:r>
+      <w:proofErr w:type="spellEnd"/>
+      <w:r>
+        <w:t>, Szenarien</w:t>
       </w:r>
       <w:r>
         <w:t xml:space="preserve">). </w:t>
       </w:r>
-      <w:r>
-        <w:t>Diese Dokument bildet die Grundlage für die Bewertung über ein erfolgreiches Projekt.</w:t>
+      <w:proofErr w:type="gramStart"/>
+      <w:r>
+        <w:t>Diese</w:t>
+      </w:r>
+      <w:proofErr w:type="gramEnd"/>
+      <w:r>
+        <w:t xml:space="preserve"> Dokument bildet die Grundlage für die Bewertung über ein erfolgreiches Projekt.</w:t>
       </w:r>
       <w:r>
         <w:t xml:space="preserve"> In </w:t>
@@ -3493,8 +3558,8 @@
           <w:szCs w:val="20"/>
         </w:rPr>
       </w:pPr>
-      <w:bookmarkStart w:id="1" w:name="_Ref260991120"/>
-      <w:bookmarkStart w:id="2" w:name="_Toc261069450"/>
+      <w:bookmarkStart w:id="0" w:name="_Ref260991120"/>
+      <w:bookmarkStart w:id="1" w:name="_Toc261069450"/>
       <w:r>
         <w:rPr>
           <w:sz w:val="20"/>
@@ -3538,7 +3603,7 @@
         </w:rPr>
         <w:fldChar w:fldCharType="end"/>
       </w:r>
-      <w:bookmarkEnd w:id="1"/>
+      <w:bookmarkEnd w:id="0"/>
       <w:r>
         <w:rPr>
           <w:sz w:val="20"/>
@@ -3546,23 +3611,23 @@
         </w:rPr>
         <w:t>: TOP 10 Qualitätskriterien eines SRS.</w:t>
       </w:r>
+      <w:bookmarkEnd w:id="1"/>
+    </w:p>
+    <w:p>
+      <w:pPr>
+        <w:pStyle w:val="berschrift1"/>
+        <w:rPr>
+          <w:rFonts w:ascii="Frutiger Next LT W1G" w:hAnsi="Frutiger Next LT W1G"/>
+        </w:rPr>
+      </w:pPr>
+      <w:bookmarkStart w:id="2" w:name="_Toc260059091"/>
+      <w:r>
+        <w:rPr>
+          <w:rFonts w:ascii="Frutiger Next LT W1G" w:hAnsi="Frutiger Next LT W1G"/>
+        </w:rPr>
+        <w:t>Versionsgeschichte</w:t>
+      </w:r>
       <w:bookmarkEnd w:id="2"/>
-    </w:p>
-    <w:p>
-      <w:pPr>
-        <w:pStyle w:val="berschrift1"/>
-        <w:rPr>
-          <w:rFonts w:ascii="Frutiger Next LT W1G" w:hAnsi="Frutiger Next LT W1G"/>
-        </w:rPr>
-      </w:pPr>
-      <w:bookmarkStart w:id="3" w:name="_Toc260059091"/>
-      <w:r>
-        <w:rPr>
-          <w:rFonts w:ascii="Frutiger Next LT W1G" w:hAnsi="Frutiger Next LT W1G"/>
-        </w:rPr>
-        <w:t>Versionsgeschichte</w:t>
-      </w:r>
-      <w:bookmarkEnd w:id="3"/>
     </w:p>
     <w:tbl>
       <w:tblPr>
@@ -3664,7 +3729,15 @@
               <w:cnfStyle w:val="000000100000" w:firstRow="0" w:lastRow="0" w:firstColumn="0" w:lastColumn="0" w:oddVBand="0" w:evenVBand="0" w:oddHBand="1" w:evenHBand="0" w:firstRowFirstColumn="0" w:firstRowLastColumn="0" w:lastRowFirstColumn="0" w:lastRowLastColumn="0"/>
             </w:pPr>
             <w:r>
-              <w:t>[tt.mm.jjjj]</w:t>
+              <w:t>[</w:t>
+            </w:r>
+            <w:proofErr w:type="spellStart"/>
+            <w:r>
+              <w:t>tt.mm.jjjj</w:t>
+            </w:r>
+            <w:proofErr w:type="spellEnd"/>
+            <w:r>
+              <w:t>]</w:t>
             </w:r>
           </w:p>
         </w:tc>
@@ -3677,7 +3750,15 @@
               <w:cnfStyle w:val="000000100000" w:firstRow="0" w:lastRow="0" w:firstColumn="0" w:lastColumn="0" w:oddVBand="0" w:evenVBand="0" w:oddHBand="1" w:evenHBand="0" w:firstRowFirstColumn="0" w:firstRowLastColumn="0" w:lastRowFirstColumn="0" w:lastRowLastColumn="0"/>
             </w:pPr>
             <w:r>
-              <w:t>[z.B. Draft, finale Version]</w:t>
+              <w:t xml:space="preserve">[z.B. </w:t>
+            </w:r>
+            <w:proofErr w:type="spellStart"/>
+            <w:r>
+              <w:t>Draft</w:t>
+            </w:r>
+            <w:proofErr w:type="spellEnd"/>
+            <w:r>
+              <w:t>, finale Version]</w:t>
             </w:r>
           </w:p>
         </w:tc>
@@ -3729,7 +3810,7 @@
           <w:rFonts w:ascii="Frutiger Next LT W1G" w:hAnsi="Frutiger Next LT W1G"/>
         </w:rPr>
       </w:pPr>
-      <w:bookmarkStart w:id="4" w:name="_Toc260059092"/>
+      <w:bookmarkStart w:id="3" w:name="_Toc260059092"/>
       <w:r>
         <w:rPr>
           <w:rFonts w:ascii="Frutiger Next LT W1G" w:hAnsi="Frutiger Next LT W1G"/>
@@ -3737,302 +3818,293 @@
         <w:lastRenderedPageBreak/>
         <w:t>Einführung</w:t>
       </w:r>
+      <w:bookmarkEnd w:id="3"/>
+    </w:p>
+    <w:p>
+      <w:pPr>
+        <w:pStyle w:val="berschrift2"/>
+      </w:pPr>
+      <w:bookmarkStart w:id="4" w:name="_Toc260059093"/>
+      <w:r>
+        <w:t>Zweck des</w:t>
+      </w:r>
+      <w:r>
+        <w:t xml:space="preserve"> Dokument</w:t>
+      </w:r>
+      <w:r>
+        <w:t>s</w:t>
+      </w:r>
       <w:bookmarkEnd w:id="4"/>
     </w:p>
     <w:p>
+      <w:r>
+        <w:t>Dieses Dokument dient der Spezifizierung der Anforderungen an eine Umgestaltung der Webseite des Rechenzentrums der Universität [Fußnote: http://www.uni-regensburg.de/rechenzentrum/index.html]. Die Spezifikation richtet sich nach dem IEEE-Standard 830-1998.</w:t>
+      </w:r>
+    </w:p>
+    <w:p>
+      <w:r>
+        <w:t>Die Webseite bietet Informationen und Zugang zu allen Leistungen, die das Rechenzentrum anbietet. Im Rahmen dieses Proje</w:t>
+      </w:r>
+      <w:bookmarkStart w:id="5" w:name="_GoBack"/>
+      <w:bookmarkEnd w:id="5"/>
+      <w:r>
+        <w:t xml:space="preserve">ktes soll die Informationsstruktur der Seite kritisch betrachtet und nutzerzentriert überarbeitet werden. Zielgruppen dieses Dokuments sind zum einen die Betreuer und Korrektoren des Projektes Prof. Dr. Christian Wolff und Dr. Raphael Wimmer, sowie der Auftraggeber Michael </w:t>
+      </w:r>
+      <w:proofErr w:type="spellStart"/>
+      <w:r>
+        <w:t>Giesz</w:t>
+      </w:r>
+      <w:proofErr w:type="spellEnd"/>
+      <w:r>
+        <w:t>, der das Rechenzentrum vertritt.</w:t>
+      </w:r>
+    </w:p>
+    <w:p>
+      <w:r>
+        <w:t>In dieser Spezifikation werden die zu erfüllenden Anforderungen an das Projekt beschrieben.</w:t>
+      </w:r>
+    </w:p>
+    <w:p>
       <w:pPr>
         <w:pStyle w:val="berschrift2"/>
       </w:pPr>
-      <w:bookmarkStart w:id="5" w:name="_Toc260059093"/>
-      <w:r>
-        <w:t>Zweck des</w:t>
-      </w:r>
-      <w:r>
-        <w:t xml:space="preserve"> Dokument</w:t>
-      </w:r>
-      <w:r>
-        <w:t>s</w:t>
-      </w:r>
-      <w:bookmarkEnd w:id="5"/>
+      <w:bookmarkStart w:id="6" w:name="_Toc260059094"/>
+      <w:r>
+        <w:t>Projektumfang (</w:t>
+      </w:r>
+      <w:proofErr w:type="spellStart"/>
+      <w:r>
+        <w:t>Scope</w:t>
+      </w:r>
+      <w:proofErr w:type="spellEnd"/>
+      <w:r>
+        <w:t>)</w:t>
+      </w:r>
+      <w:bookmarkEnd w:id="6"/>
+    </w:p>
+    <w:p>
+      <w:r>
+        <w:t>Ziel dieses Projekts ist es die Webseite des Rechenzentrums der Universität Regensburg neu zu strukturieren. Grund hierfür ist</w:t>
+      </w:r>
+      <w:r>
+        <w:t xml:space="preserve">, dass die meisten Informationen zum einen Veraltet, redundant an vielen Stellen und meist nicht kundenorientiert sind. </w:t>
+      </w:r>
+    </w:p>
+    <w:p>
+      <w:r>
+        <w:t xml:space="preserve">Primäres Ziel ist es somit die Webseite strukturell neu zu gestalten. Es soll hierbei jedoch die Seite an den Nutzer angepasst werden (User </w:t>
+      </w:r>
+      <w:proofErr w:type="spellStart"/>
+      <w:r>
+        <w:t>Centered</w:t>
+      </w:r>
+      <w:proofErr w:type="spellEnd"/>
+      <w:r>
+        <w:t xml:space="preserve"> Design) wodurch auf die bisherige Struktur der Seite kein Wert gelegt wird. Außerdem wird näher betrachtet, was von den Nutzern gebraucht wird und auf welche Informationen verzichtet werden kann. Als Zielgruppen für das Projekt stehen Studierende und Mitarbeiter der Universität Regensburg im Fokus, für welche die jeweiligen Anwendungsszenarien ausgearbeitet werden. Hieraus wird ein konkrete</w:t>
+      </w:r>
+      <w:r>
+        <w:t>s Anforderungsdokument erstellt, welches eine neue Informationsarchitektur für die Webseite des Rechenzentrums beinhaltet.</w:t>
+      </w:r>
+    </w:p>
+    <w:p>
+      <w:r>
+        <w:t>Sekundäre Ziele dieses Projekts sind zum einen, einen Workflow für redaktionelle Prozesse zu erstellen, damit neuer Inhalt leicht und konsistent eingepflegt und aktualisiert werden kann. Zum anderen auszuarbeiten wie einen zentrale Profilseite für die Nutzer aussehen soll und wie diese aussehen soll.</w:t>
+      </w:r>
+    </w:p>
+    <w:p>
+      <w:r>
+        <w:t xml:space="preserve">Es ist ausdrücklich nicht gewünscht die Webseite des Rechenzentrums neu zu gestalten. </w:t>
+      </w:r>
+    </w:p>
+    <w:p>
+      <w:pPr>
+        <w:pStyle w:val="berschrift2"/>
+      </w:pPr>
+      <w:bookmarkStart w:id="7" w:name="_Toc260059095"/>
+      <w:r>
+        <w:t>Definitionen, Akronyme und Abkürzungen</w:t>
+      </w:r>
+      <w:bookmarkEnd w:id="7"/>
+    </w:p>
+    <w:p>
+      <w:r>
+        <w:t>Dokumentieren Sie hier alle für das Verständnis und die Lesbarkeit der SRS notwendigen Begriffe, sowie verwendete Akronyme und Abkürzungen.</w:t>
+      </w:r>
+    </w:p>
+    <w:p>
+      <w:pPr>
+        <w:pStyle w:val="berschrift2"/>
+      </w:pPr>
+      <w:bookmarkStart w:id="8" w:name="_Toc260059096"/>
+      <w:r>
+        <w:lastRenderedPageBreak/>
+        <w:t>Referenzen und Quellenangaben</w:t>
+      </w:r>
+      <w:bookmarkEnd w:id="8"/>
+    </w:p>
+    <w:p>
+      <w:r>
+        <w:t>Bitte listen Sie alle verwendeten Quellen und weiterführende Literatur hier auf. Dies können auch User Interface Guidelines, verwendete Standards o.ä. sein.</w:t>
+      </w:r>
+    </w:p>
+    <w:p>
+      <w:pPr>
+        <w:pStyle w:val="berschrift2"/>
+      </w:pPr>
+      <w:bookmarkStart w:id="9" w:name="_Toc260059097"/>
+      <w:r>
+        <w:t>Übersicht über das Dokument</w:t>
+      </w:r>
+      <w:bookmarkEnd w:id="9"/>
+    </w:p>
+    <w:p>
+      <w:r>
+        <w:t>Wie ist das Dokument aufgebaut?</w:t>
+      </w:r>
     </w:p>
     <w:p>
       <w:pPr>
         <w:pStyle w:val="Folgeabsatz"/>
-        <w:ind w:firstLine="0"/>
-      </w:pPr>
-      <w:r>
-        <w:t xml:space="preserve">Bitte beschreiben Sie hier das Ziel dieses Dokuments. Um welches Produkt (und welche Produktversion) handelt es sich?  Wer ist die Zielgruppe dieses Dokuments? </w:t>
-      </w:r>
-      <w:r>
-        <w:t xml:space="preserve">Was erwartet den Leser </w:t>
-      </w:r>
-      <w:r>
-        <w:t>[1-2 Absätze]</w:t>
-      </w:r>
+      </w:pPr>
+    </w:p>
+    <w:p>
+      <w:pPr>
+        <w:pStyle w:val="Folgeabsatz"/>
+      </w:pPr>
+    </w:p>
+    <w:p>
+      <w:pPr>
+        <w:pStyle w:val="berschrift1"/>
+        <w:rPr>
+          <w:rFonts w:ascii="Frutiger Next LT W1G" w:hAnsi="Frutiger Next LT W1G"/>
+        </w:rPr>
+      </w:pPr>
+      <w:bookmarkStart w:id="10" w:name="_Toc260059098"/>
+      <w:r>
+        <w:rPr>
+          <w:rFonts w:ascii="Frutiger Next LT W1G" w:hAnsi="Frutiger Next LT W1G"/>
+        </w:rPr>
+        <w:t>Allgemeine Beschreibung</w:t>
+      </w:r>
+      <w:bookmarkEnd w:id="10"/>
     </w:p>
     <w:p>
       <w:pPr>
         <w:pStyle w:val="berschrift2"/>
       </w:pPr>
-      <w:bookmarkStart w:id="6" w:name="_Toc260059094"/>
-      <w:r>
-        <w:t>Projektumfang (Scope)</w:t>
-      </w:r>
-      <w:bookmarkEnd w:id="6"/>
-    </w:p>
-    <w:p>
-      <w:pPr>
-        <w:pStyle w:val="Folgeabsatz"/>
-        <w:ind w:firstLine="0"/>
-      </w:pPr>
-      <w:r>
-        <w:t>Was umfasst das Projekt? Kurze Beschreibung der zu spezifizierenden Software: Ziele, Sinn, Benefits.</w:t>
+      <w:bookmarkStart w:id="11" w:name="_Toc260059099"/>
+      <w:r>
+        <w:t>Produktperspektive</w:t>
+      </w:r>
+      <w:bookmarkEnd w:id="11"/>
+    </w:p>
+    <w:p>
+      <w:r>
+        <w:t xml:space="preserve">Was ist Kontext und Ursprung des Produkts? In welchem Verhältnis steht es zu anderen Produkten (ist es zum Beispiel Teil einer Produktfamilie oder Teil eines größeren Software-Pakets). Bitte </w:t>
+      </w:r>
+      <w:r>
+        <w:t>visualisieren Sie hier in einem einfachen Diagramm die Hauptbestandteile und ggf. die Interaktionen mit externen Schnittstellen des zu spezifizierenden Produkts.</w:t>
       </w:r>
     </w:p>
     <w:p>
       <w:pPr>
         <w:pStyle w:val="berschrift2"/>
       </w:pPr>
-      <w:bookmarkStart w:id="7" w:name="_Toc260059095"/>
-      <w:r>
-        <w:t>Definitionen, Akronyme und Abkürzungen</w:t>
-      </w:r>
-      <w:bookmarkEnd w:id="7"/>
-    </w:p>
-    <w:p>
-      <w:r>
-        <w:t>Dokumentieren Sie hier alle für das Verständnis und die Lesbarkeit der SRS notwendigen Begriffe, sowie verwendete Akronyme und Abkürzungen.</w:t>
+      <w:bookmarkStart w:id="12" w:name="_Toc260059100"/>
+      <w:r>
+        <w:t>Produktfunktionen</w:t>
+      </w:r>
+      <w:bookmarkEnd w:id="12"/>
+    </w:p>
+    <w:p>
+      <w:r>
+        <w:t>Listen Sie hier die Hauptfunktionen und –Ziele des Produkts auf. Eine detailliertere Beschreibung sollten Sie unter Sektion 3 vornehmen. Gruppieren und Kategorisieren Sie die beschrieben Funktionen für optimale Verständlichkeit des SRS. Gerne können Sie diese auch (zusätzlich) in einem Diagramm darstellen.</w:t>
       </w:r>
     </w:p>
     <w:p>
       <w:pPr>
         <w:pStyle w:val="berschrift2"/>
       </w:pPr>
-      <w:bookmarkStart w:id="8" w:name="_Toc260059096"/>
-      <w:r>
-        <w:t>Referenzen und Quellenangaben</w:t>
-      </w:r>
-      <w:bookmarkEnd w:id="8"/>
-    </w:p>
-    <w:p>
-      <w:r>
-        <w:t>Bitte listen Sie alle verwendeten Quellen und weiterführende Literatur hier auf. Dies können auch User Interface Guidelines, verwendete Standards o.ä. sein.</w:t>
+      <w:bookmarkStart w:id="13" w:name="_Toc260059101"/>
+      <w:r>
+        <w:t>Benutzergruppen und Charakteristika</w:t>
+      </w:r>
+      <w:bookmarkEnd w:id="13"/>
+    </w:p>
+    <w:p>
+      <w:r>
+        <w:t>Identifizieren Sie die Nutzergruppen und beschreiben Sie deren Charakteristika. Berücksichtigen Sie unterschiedliche Aufgaben und Zielen der Gruppen</w:t>
+      </w:r>
+      <w:r>
+        <w:t xml:space="preserve"> (</w:t>
+      </w:r>
+      <w:r>
+        <w:t>Weiterführung in Punkt 3.3</w:t>
+      </w:r>
+      <w:r>
+        <w:t>)</w:t>
+      </w:r>
+      <w:r>
+        <w:t>.</w:t>
       </w:r>
     </w:p>
     <w:p>
       <w:pPr>
         <w:pStyle w:val="berschrift2"/>
       </w:pPr>
-      <w:bookmarkStart w:id="9" w:name="_Toc260059097"/>
-      <w:r>
-        <w:t>Übersicht über das Dokument</w:t>
-      </w:r>
-      <w:bookmarkEnd w:id="9"/>
-    </w:p>
-    <w:p>
-      <w:r>
-        <w:t>Wie ist das Dokument aufgebaut?</w:t>
-      </w:r>
-    </w:p>
-    <w:p>
-      <w:pPr>
-        <w:pStyle w:val="Folgeabsatz"/>
-      </w:pPr>
-    </w:p>
-    <w:p>
-      <w:pPr>
-        <w:pStyle w:val="Folgeabsatz"/>
-      </w:pPr>
-    </w:p>
-    <w:p>
-      <w:pPr>
-        <w:pStyle w:val="Folgeabsatz"/>
-      </w:pPr>
-    </w:p>
-    <w:p>
-      <w:pPr>
-        <w:pStyle w:val="Folgeabsatz"/>
-      </w:pPr>
-    </w:p>
-    <w:p>
-      <w:pPr>
-        <w:pStyle w:val="Folgeabsatz"/>
-      </w:pPr>
-    </w:p>
-    <w:p>
-      <w:pPr>
-        <w:pStyle w:val="Folgeabsatz"/>
-      </w:pPr>
-    </w:p>
-    <w:p>
-      <w:pPr>
-        <w:pStyle w:val="Folgeabsatz"/>
-      </w:pPr>
-    </w:p>
-    <w:p>
-      <w:pPr>
-        <w:pStyle w:val="Folgeabsatz"/>
-      </w:pPr>
-    </w:p>
-    <w:p>
-      <w:pPr>
-        <w:pStyle w:val="Folgeabsatz"/>
-      </w:pPr>
-    </w:p>
-    <w:p>
-      <w:pPr>
-        <w:pStyle w:val="Folgeabsatz"/>
-      </w:pPr>
-    </w:p>
-    <w:p>
-      <w:pPr>
-        <w:pStyle w:val="Folgeabsatz"/>
-      </w:pPr>
-    </w:p>
-    <w:p>
-      <w:pPr>
-        <w:pStyle w:val="Folgeabsatz"/>
-      </w:pPr>
-    </w:p>
-    <w:p>
-      <w:pPr>
-        <w:pStyle w:val="Folgeabsatz"/>
-      </w:pPr>
-    </w:p>
-    <w:p>
-      <w:pPr>
-        <w:spacing w:after="200" w:line="276" w:lineRule="auto"/>
-        <w:jc w:val="left"/>
-      </w:pPr>
-      <w:r>
-        <w:br w:type="page"/>
-      </w:r>
-    </w:p>
-    <w:p>
-      <w:pPr>
-        <w:pStyle w:val="berschrift1"/>
-        <w:rPr>
-          <w:rFonts w:ascii="Frutiger Next LT W1G" w:hAnsi="Frutiger Next LT W1G"/>
-        </w:rPr>
-      </w:pPr>
-      <w:bookmarkStart w:id="10" w:name="_Toc260059098"/>
-      <w:r>
-        <w:rPr>
-          <w:rFonts w:ascii="Frutiger Next LT W1G" w:hAnsi="Frutiger Next LT W1G"/>
-        </w:rPr>
+      <w:bookmarkStart w:id="14" w:name="_Toc260059102"/>
+      <w:r>
+        <w:t>Zielplattform</w:t>
+      </w:r>
+      <w:bookmarkEnd w:id="14"/>
+    </w:p>
+    <w:p>
+      <w:r>
+        <w:t>Für welche Plattform wird die Software entwickelt?</w:t>
+      </w:r>
+      <w:r>
+        <w:t xml:space="preserve"> Welche Auswirkungen hat die gewählte Plattform auf das Produkt?</w:t>
+      </w:r>
+    </w:p>
+    <w:p>
+      <w:pPr>
+        <w:pStyle w:val="berschrift2"/>
+      </w:pPr>
+      <w:bookmarkStart w:id="15" w:name="_Toc260059103"/>
+      <w:r>
+        <w:t>Einschränkungen</w:t>
+      </w:r>
+      <w:r>
+        <w:t>, Annahmen und Abhängigkeiten</w:t>
+      </w:r>
+      <w:bookmarkEnd w:id="15"/>
+    </w:p>
+    <w:p>
+      <w:r>
+        <w:t>Mit welchen Einschränkungen ist zu rechnen bzw. welche Faktoren beeinflussen die Ausarbeitung des Produkts (z.B. Hardware, Ressourcen, externe Schnittstellen).</w:t>
+      </w:r>
+      <w:r>
+        <w:t xml:space="preserve"> Gibt es Dritte (z.B. Auftraggeber), die Einfluss auf das Ergebnis haben. Treffen Sie </w:t>
+      </w:r>
+      <w:proofErr w:type="spellStart"/>
+      <w:r>
+        <w:t>geeignte</w:t>
+      </w:r>
+      <w:proofErr w:type="spellEnd"/>
+      <w:r>
+        <w:t xml:space="preserve"> Annahmen für ein erfolgreiches Projekt (z.B. Zugang zu notwendiger technischer Dokumentation, </w:t>
+      </w:r>
+      <w:r>
+        <w:t>Schnittstellen werden vom Auftraggeber offengelegt etc.).</w:t>
+      </w:r>
+    </w:p>
+    <w:p>
+      <w:pPr>
+        <w:pStyle w:val="berschrift2"/>
+      </w:pPr>
+      <w:bookmarkStart w:id="16" w:name="_Toc260059104"/>
+      <w:r>
         <w:lastRenderedPageBreak/>
-        <w:t>Allgemeine Beschreibung</w:t>
-      </w:r>
-      <w:bookmarkEnd w:id="10"/>
-    </w:p>
-    <w:p>
-      <w:pPr>
-        <w:pStyle w:val="berschrift2"/>
-      </w:pPr>
-      <w:bookmarkStart w:id="11" w:name="_Toc260059099"/>
-      <w:r>
-        <w:t>Produktperspektive</w:t>
-      </w:r>
-      <w:bookmarkEnd w:id="11"/>
-    </w:p>
-    <w:p>
-      <w:r>
-        <w:t xml:space="preserve">Was ist Kontext und Ursprung des Produkts? In welchem Verhältnis steht es zu anderen Produkten (ist es zum Beispiel Teil einer Produktfamilie oder Teil eines größeren Software-Pakets). Bitte </w:t>
-      </w:r>
-      <w:r>
-        <w:t>visualisieren Sie hier in einem einfachen Diagramm die Hauptbestandteile und ggf. die Interaktionen mit externen Schnittstellen des zu spezifizierenden Produkts.</w:t>
-      </w:r>
-    </w:p>
-    <w:p>
-      <w:pPr>
-        <w:pStyle w:val="berschrift2"/>
-      </w:pPr>
-      <w:bookmarkStart w:id="12" w:name="_Toc260059100"/>
-      <w:r>
-        <w:t>Produktfunktionen</w:t>
-      </w:r>
-      <w:bookmarkEnd w:id="12"/>
-    </w:p>
-    <w:p>
-      <w:r>
-        <w:t>Listen Sie hier die Hauptfunktionen und –Ziele des Produkts auf. Eine detailliertere Beschreibung sollten Sie unter Sektion 3 vornehmen. Gruppieren und Kategorisieren Sie die beschrieben Funktionen für optimale Verständlichkeit des SRS. Gerne können Sie diese auch (zusätzlich) in einem Diagramm darstellen.</w:t>
-      </w:r>
-    </w:p>
-    <w:p>
-      <w:pPr>
-        <w:pStyle w:val="berschrift2"/>
-      </w:pPr>
-      <w:bookmarkStart w:id="13" w:name="_Toc260059101"/>
-      <w:r>
-        <w:t>Benutzergruppen und Charakteristika</w:t>
-      </w:r>
-      <w:bookmarkEnd w:id="13"/>
-    </w:p>
-    <w:p>
-      <w:r>
-        <w:t>Identifizieren Sie die Nutzergruppen und beschreiben Sie deren Charakteristika. Berücksichtigen Sie unterschiedliche Aufgaben und Zielen der Gruppen</w:t>
-      </w:r>
-      <w:r>
-        <w:t xml:space="preserve"> (</w:t>
-      </w:r>
-      <w:r>
-        <w:t>Weiterführung in Punkt 3.3</w:t>
-      </w:r>
-      <w:r>
-        <w:t>)</w:t>
-      </w:r>
-      <w:r>
-        <w:t>.</w:t>
-      </w:r>
-    </w:p>
-    <w:p>
-      <w:pPr>
-        <w:pStyle w:val="berschrift2"/>
-      </w:pPr>
-      <w:bookmarkStart w:id="14" w:name="_Toc260059102"/>
-      <w:r>
-        <w:t>Zielplattform</w:t>
-      </w:r>
-      <w:bookmarkEnd w:id="14"/>
-    </w:p>
-    <w:p>
-      <w:r>
-        <w:t>Für welche Plattform wird die Software entwickelt?</w:t>
-      </w:r>
-      <w:r>
-        <w:t xml:space="preserve"> Welche Auswirkungen hat die gewählte Plattform auf das Produkt?</w:t>
-      </w:r>
-    </w:p>
-    <w:p>
-      <w:pPr>
-        <w:pStyle w:val="berschrift2"/>
-      </w:pPr>
-      <w:bookmarkStart w:id="15" w:name="_Toc260059103"/>
-      <w:r>
-        <w:t>Einschränkungen</w:t>
-      </w:r>
-      <w:r>
-        <w:t>, Annahmen und Abhängigkeiten</w:t>
-      </w:r>
-      <w:bookmarkEnd w:id="15"/>
-    </w:p>
-    <w:p>
-      <w:r>
-        <w:t>Mit welchen Einschränkungen ist zu rechnen bzw. welche Faktoren beeinflussen die Ausarbeitung des Produkts (z.B. Hardware, Ressourcen, externe Schnittstellen).</w:t>
-      </w:r>
-      <w:r>
-        <w:t xml:space="preserve"> Gibt es Dritte (z.B. Auftraggeber), die Einfluss auf das Ergebnis haben. Treffen Sie geeignte Annahmen für ein erfolgreiches Projekt (z.B. Zugang zu notwendiger technischer Dokumentation, </w:t>
-      </w:r>
-      <w:r>
-        <w:t>Schnittstellen werden vom Auftraggeber offengelegt etc.).</w:t>
-      </w:r>
-    </w:p>
-    <w:p>
-      <w:pPr>
-        <w:pStyle w:val="berschrift2"/>
-      </w:pPr>
-      <w:bookmarkStart w:id="16" w:name="_Toc260059104"/>
-      <w:r>
         <w:t>Benutzerhandbuch und Dokumentation</w:t>
       </w:r>
       <w:bookmarkEnd w:id="16"/>
@@ -4098,7 +4170,15 @@
         <w:t>Anwendungsfälle</w:t>
       </w:r>
       <w:r>
-        <w:t xml:space="preserve">). Auf welche Prinzipien und Styleguides (z.B. </w:t>
+        <w:t xml:space="preserve">). Auf welche Prinzipien und </w:t>
+      </w:r>
+      <w:proofErr w:type="spellStart"/>
+      <w:r>
+        <w:t>Styleguides</w:t>
+      </w:r>
+      <w:proofErr w:type="spellEnd"/>
+      <w:r>
+        <w:t xml:space="preserve"> (z.B. </w:t>
       </w:r>
       <w:r>
         <w:rPr>
@@ -4142,7 +4222,15 @@
     </w:p>
     <w:p>
       <w:r>
-        <w:t>Ggf. hier die Schnittstellen und Charakteristiken der Schnittstelle zwischen Software und Hardware beschreiben. Welche Protokolle werden zur Kommunikation genutzet?</w:t>
+        <w:t xml:space="preserve">Ggf. hier die Schnittstellen und Charakteristiken der Schnittstelle zwischen Software und Hardware beschreiben. Welche Protokolle werden zur Kommunikation </w:t>
+      </w:r>
+      <w:proofErr w:type="spellStart"/>
+      <w:r>
+        <w:t>genutzet</w:t>
+      </w:r>
+      <w:proofErr w:type="spellEnd"/>
+      <w:r>
+        <w:t>?</w:t>
       </w:r>
     </w:p>
     <w:p>
@@ -4212,7 +4300,15 @@
         <w:t>Anwendungsfälle</w:t>
       </w:r>
       <w:r>
-        <w:t xml:space="preserve"> (Use Cases)</w:t>
+        <w:t xml:space="preserve"> (</w:t>
+      </w:r>
+      <w:proofErr w:type="spellStart"/>
+      <w:r>
+        <w:t>Use</w:t>
+      </w:r>
+      <w:proofErr w:type="spellEnd"/>
+      <w:r>
+        <w:t xml:space="preserve"> Cases)</w:t>
       </w:r>
       <w:bookmarkEnd w:id="27"/>
     </w:p>
@@ -4322,17 +4418,38 @@
       <w:r>
         <w:t xml:space="preserve">Tabelle </w:t>
       </w:r>
-      <w:fldSimple w:instr=" SEQ Tabelle \* ARABIC ">
-        <w:r>
-          <w:rPr>
-            <w:noProof/>
-          </w:rPr>
-          <w:t>1</w:t>
-        </w:r>
-      </w:fldSimple>
+      <w:r>
+        <w:fldChar w:fldCharType="begin"/>
+      </w:r>
+      <w:r>
+        <w:instrText xml:space="preserve"> SEQ Tabelle \* ARABIC </w:instrText>
+      </w:r>
+      <w:r>
+        <w:fldChar w:fldCharType="separate"/>
+      </w:r>
+      <w:r>
+        <w:rPr>
+          <w:noProof/>
+        </w:rPr>
+        <w:t>1</w:t>
+      </w:r>
+      <w:r>
+        <w:rPr>
+          <w:noProof/>
+        </w:rPr>
+        <w:fldChar w:fldCharType="end"/>
+      </w:r>
       <w:bookmarkEnd w:id="28"/>
       <w:r>
-        <w:t>: Use Case Template.</w:t>
+        <w:t xml:space="preserve">: </w:t>
+      </w:r>
+      <w:proofErr w:type="spellStart"/>
+      <w:r>
+        <w:t>Use</w:t>
+      </w:r>
+      <w:proofErr w:type="spellEnd"/>
+      <w:r>
+        <w:t xml:space="preserve"> Case Template.</w:t>
       </w:r>
       <w:bookmarkEnd w:id="29"/>
     </w:p>
@@ -4361,8 +4478,13 @@
               <w:pStyle w:val="Folgeabsatz"/>
               <w:ind w:firstLine="0"/>
             </w:pPr>
-            <w:r>
-              <w:t>Use Case</w:t>
+            <w:proofErr w:type="spellStart"/>
+            <w:r>
+              <w:t>Use</w:t>
+            </w:r>
+            <w:proofErr w:type="spellEnd"/>
+            <w:r>
+              <w:t xml:space="preserve"> Case</w:t>
             </w:r>
             <w:r>
               <w:t xml:space="preserve"> ## (Nummer)</w:t>
@@ -4388,7 +4510,21 @@
               <w:rPr>
                 <w:i/>
               </w:rPr>
-              <w:t>Name des Use Case</w:t>
+              <w:t xml:space="preserve">Name des </w:t>
+            </w:r>
+            <w:proofErr w:type="spellStart"/>
+            <w:r>
+              <w:rPr>
+                <w:i/>
+              </w:rPr>
+              <w:t>Use</w:t>
+            </w:r>
+            <w:proofErr w:type="spellEnd"/>
+            <w:r>
+              <w:rPr>
+                <w:i/>
+              </w:rPr>
+              <w:t xml:space="preserve"> Case</w:t>
             </w:r>
           </w:p>
         </w:tc>
@@ -4438,7 +4574,49 @@
               <w:rPr>
                 <w:i/>
               </w:rPr>
-              <w:t xml:space="preserve"> (nice to have)</w:t>
+              <w:t xml:space="preserve"> (</w:t>
+            </w:r>
+            <w:proofErr w:type="spellStart"/>
+            <w:r>
+              <w:rPr>
+                <w:i/>
+              </w:rPr>
+              <w:t>nice</w:t>
+            </w:r>
+            <w:proofErr w:type="spellEnd"/>
+            <w:r>
+              <w:rPr>
+                <w:i/>
+              </w:rPr>
+              <w:t xml:space="preserve"> </w:t>
+            </w:r>
+            <w:proofErr w:type="spellStart"/>
+            <w:r>
+              <w:rPr>
+                <w:i/>
+              </w:rPr>
+              <w:t>to</w:t>
+            </w:r>
+            <w:proofErr w:type="spellEnd"/>
+            <w:r>
+              <w:rPr>
+                <w:i/>
+              </w:rPr>
+              <w:t xml:space="preserve"> </w:t>
+            </w:r>
+            <w:proofErr w:type="spellStart"/>
+            <w:r>
+              <w:rPr>
+                <w:i/>
+              </w:rPr>
+              <w:t>have</w:t>
+            </w:r>
+            <w:proofErr w:type="spellEnd"/>
+            <w:r>
+              <w:rPr>
+                <w:i/>
+              </w:rPr>
+              <w:t>)</w:t>
             </w:r>
             <w:r>
               <w:rPr>
@@ -4450,7 +4628,35 @@
               <w:rPr>
                 <w:i/>
               </w:rPr>
-              <w:t xml:space="preserve"> (should have)</w:t>
+              <w:t xml:space="preserve"> (</w:t>
+            </w:r>
+            <w:proofErr w:type="spellStart"/>
+            <w:r>
+              <w:rPr>
+                <w:i/>
+              </w:rPr>
+              <w:t>should</w:t>
+            </w:r>
+            <w:proofErr w:type="spellEnd"/>
+            <w:r>
+              <w:rPr>
+                <w:i/>
+              </w:rPr>
+              <w:t xml:space="preserve"> </w:t>
+            </w:r>
+            <w:proofErr w:type="spellStart"/>
+            <w:r>
+              <w:rPr>
+                <w:i/>
+              </w:rPr>
+              <w:t>have</w:t>
+            </w:r>
+            <w:proofErr w:type="spellEnd"/>
+            <w:r>
+              <w:rPr>
+                <w:i/>
+              </w:rPr>
+              <w:t>)</w:t>
             </w:r>
             <w:r>
               <w:rPr>
@@ -4468,7 +4674,21 @@
               <w:rPr>
                 <w:i/>
               </w:rPr>
-              <w:t>(must have)</w:t>
+              <w:t xml:space="preserve">(must </w:t>
+            </w:r>
+            <w:proofErr w:type="spellStart"/>
+            <w:r>
+              <w:rPr>
+                <w:i/>
+              </w:rPr>
+              <w:t>have</w:t>
+            </w:r>
+            <w:proofErr w:type="spellEnd"/>
+            <w:r>
+              <w:rPr>
+                <w:i/>
+              </w:rPr>
+              <w:t>)</w:t>
             </w:r>
           </w:p>
         </w:tc>
@@ -4509,7 +4729,21 @@
               <w:rPr>
                 <w:i/>
               </w:rPr>
-              <w:t>Ziele, die mit diesem Use Case erreicht wer</w:t>
+              <w:t xml:space="preserve">Ziele, die mit diesem </w:t>
+            </w:r>
+            <w:proofErr w:type="spellStart"/>
+            <w:r>
+              <w:rPr>
+                <w:i/>
+              </w:rPr>
+              <w:t>Use</w:t>
+            </w:r>
+            <w:proofErr w:type="spellEnd"/>
+            <w:r>
+              <w:rPr>
+                <w:i/>
+              </w:rPr>
+              <w:t xml:space="preserve"> Case erreicht wer</w:t>
             </w:r>
             <w:r>
               <w:rPr>
@@ -4559,7 +4793,21 @@
               <w:rPr>
                 <w:i/>
               </w:rPr>
-              <w:t>Hauptakteur des Use Cases.</w:t>
+              <w:t xml:space="preserve">Hauptakteur des </w:t>
+            </w:r>
+            <w:proofErr w:type="spellStart"/>
+            <w:r>
+              <w:rPr>
+                <w:i/>
+              </w:rPr>
+              <w:t>Use</w:t>
+            </w:r>
+            <w:proofErr w:type="spellEnd"/>
+            <w:r>
+              <w:rPr>
+                <w:i/>
+              </w:rPr>
+              <w:t xml:space="preserve"> Cases.</w:t>
             </w:r>
           </w:p>
         </w:tc>
@@ -4600,7 +4848,21 @@
               <w:rPr>
                 <w:i/>
               </w:rPr>
-              <w:t>Was startet den Use Case?</w:t>
+              <w:t xml:space="preserve">Was startet den </w:t>
+            </w:r>
+            <w:proofErr w:type="spellStart"/>
+            <w:r>
+              <w:rPr>
+                <w:i/>
+              </w:rPr>
+              <w:t>Use</w:t>
+            </w:r>
+            <w:proofErr w:type="spellEnd"/>
+            <w:r>
+              <w:rPr>
+                <w:i/>
+              </w:rPr>
+              <w:t xml:space="preserve"> Case?</w:t>
             </w:r>
           </w:p>
         </w:tc>
@@ -4621,7 +4883,15 @@
               <w:ind w:firstLine="0"/>
             </w:pPr>
             <w:r>
-              <w:t xml:space="preserve">Flow of Events </w:t>
+              <w:t xml:space="preserve">Flow </w:t>
+            </w:r>
+            <w:proofErr w:type="spellStart"/>
+            <w:r>
+              <w:t>of</w:t>
+            </w:r>
+            <w:proofErr w:type="spellEnd"/>
+            <w:r>
+              <w:t xml:space="preserve"> Events </w:t>
             </w:r>
           </w:p>
           <w:p>
@@ -4761,7 +5031,21 @@
               <w:rPr>
                 <w:i/>
               </w:rPr>
-              <w:t>Liste aller nicht-funktionalen Anforderungen, die der Use Case erf</w:t>
+              <w:t xml:space="preserve">Liste aller nicht-funktionalen Anforderungen, die der </w:t>
+            </w:r>
+            <w:proofErr w:type="spellStart"/>
+            <w:r>
+              <w:rPr>
+                <w:i/>
+              </w:rPr>
+              <w:t>Use</w:t>
+            </w:r>
+            <w:proofErr w:type="spellEnd"/>
+            <w:r>
+              <w:rPr>
+                <w:i/>
+              </w:rPr>
+              <w:t xml:space="preserve"> Case erf</w:t>
             </w:r>
             <w:r>
               <w:rPr>
@@ -4794,17 +5078,38 @@
       <w:r>
         <w:t xml:space="preserve">Tabelle </w:t>
       </w:r>
-      <w:fldSimple w:instr=" SEQ Tabelle \* ARABIC ">
-        <w:r>
-          <w:rPr>
-            <w:noProof/>
-          </w:rPr>
-          <w:t>2</w:t>
-        </w:r>
-      </w:fldSimple>
+      <w:r>
+        <w:fldChar w:fldCharType="begin"/>
+      </w:r>
+      <w:r>
+        <w:instrText xml:space="preserve"> SEQ Tabelle \* ARABIC </w:instrText>
+      </w:r>
+      <w:r>
+        <w:fldChar w:fldCharType="separate"/>
+      </w:r>
+      <w:r>
+        <w:rPr>
+          <w:noProof/>
+        </w:rPr>
+        <w:t>2</w:t>
+      </w:r>
+      <w:r>
+        <w:rPr>
+          <w:noProof/>
+        </w:rPr>
+        <w:fldChar w:fldCharType="end"/>
+      </w:r>
       <w:bookmarkEnd w:id="30"/>
       <w:r>
-        <w:t>: Use Case Beispiel (Login).</w:t>
+        <w:t xml:space="preserve">: </w:t>
+      </w:r>
+      <w:proofErr w:type="spellStart"/>
+      <w:r>
+        <w:t>Use</w:t>
+      </w:r>
+      <w:proofErr w:type="spellEnd"/>
+      <w:r>
+        <w:t xml:space="preserve"> Case Beispiel (Login).</w:t>
       </w:r>
       <w:bookmarkEnd w:id="31"/>
     </w:p>
@@ -4833,8 +5138,13 @@
               <w:pStyle w:val="Folgeabsatz"/>
               <w:ind w:firstLine="0"/>
             </w:pPr>
-            <w:r>
-              <w:t>Use Case 01</w:t>
+            <w:proofErr w:type="spellStart"/>
+            <w:r>
+              <w:t>Use</w:t>
+            </w:r>
+            <w:proofErr w:type="spellEnd"/>
+            <w:r>
+              <w:t xml:space="preserve"> Case 01</w:t>
             </w:r>
           </w:p>
         </w:tc>
@@ -4999,8 +5309,13 @@
             <w:r>
               <w:t xml:space="preserve">Aufruf der </w:t>
             </w:r>
-            <w:r>
-              <w:t>Landing Page.</w:t>
+            <w:proofErr w:type="spellStart"/>
+            <w:r>
+              <w:t>Landing</w:t>
+            </w:r>
+            <w:proofErr w:type="spellEnd"/>
+            <w:r>
+              <w:t xml:space="preserve"> Page.</w:t>
             </w:r>
           </w:p>
         </w:tc>
@@ -5021,7 +5336,15 @@
               <w:ind w:firstLine="0"/>
             </w:pPr>
             <w:r>
-              <w:t xml:space="preserve">Flow of Events </w:t>
+              <w:t xml:space="preserve">Flow </w:t>
+            </w:r>
+            <w:proofErr w:type="spellStart"/>
+            <w:r>
+              <w:t>of</w:t>
+            </w:r>
+            <w:proofErr w:type="spellEnd"/>
+            <w:r>
+              <w:t xml:space="preserve"> Events </w:t>
             </w:r>
           </w:p>
           <w:p>
@@ -8224,7 +8547,7 @@
 </file>
 
 <file path=customXml/itemProps1.xml><?xml version="1.0" encoding="utf-8"?>
-<ds:datastoreItem xmlns:ds="http://schemas.openxmlformats.org/officeDocument/2006/customXml" ds:itemID="{F3648285-8065-4F07-B58E-01658B5B250B}">
+<ds:datastoreItem xmlns:ds="http://schemas.openxmlformats.org/officeDocument/2006/customXml" ds:itemID="{48F22910-A62C-44C1-946A-CCE027338F1C}">
   <ds:schemaRefs>
     <ds:schemaRef ds:uri="http://schemas.openxmlformats.org/officeDocument/2006/bibliography"/>
   </ds:schemaRefs>

</xml_diff>